<commit_message>
add day 55 to 57
</commit_message>
<xml_diff>
--- a/_PowerPoints/2nd Semester/Unit 7 Law of Sines and Cosines (Chapter 6 Intro)/Quiz and Test/Unit 6 Law of Sine and Cosine Test [A Day].docx
+++ b/_PowerPoints/2nd Semester/Unit 7 Law of Sines and Cosines (Chapter 6 Intro)/Quiz and Test/Unit 6 Law of Sine and Cosine Test [A Day].docx
@@ -228,7 +228,7 @@
           <v:shape id="_x0000_i1025" type="#_x0000_t75" style="width:246.25pt;height:47.7pt" o:ole="">
             <v:imagedata r:id="rId6" o:title=""/>
           </v:shape>
-          <o:OLEObject Type="Embed" ProgID="Equation.3" ShapeID="_x0000_i1025" DrawAspect="Content" ObjectID="_1580123411" r:id="rId7"/>
+          <o:OLEObject Type="Embed" ProgID="Equation.3" ShapeID="_x0000_i1025" DrawAspect="Content" ObjectID="_1580800521" r:id="rId7"/>
         </w:object>
       </w:r>
     </w:p>
@@ -729,7 +729,13 @@
     <w:p/>
     <w:p>
       <w:r>
-        <w:t>Find the area of each triangle (#5-7)</w:t>
+        <w:t>Find</w:t>
+      </w:r>
+      <w:r>
+        <w:t xml:space="preserve"> the area of each triangle (#5-6</w:t>
+      </w:r>
+      <w:r>
+        <w:t>)</w:t>
       </w:r>
       <w:r>
         <w:t xml:space="preserve"> to the nearest tenth of a square unit:</w:t>
@@ -1001,12 +1007,17 @@
     <w:p/>
     <w:p/>
     <w:p/>
-    <w:p/>
-    <w:p/>
-    <w:p/>
-    <w:p>
-      <w:r>
-        <w:t>8</w:t>
+    <w:p>
+      <w:bookmarkStart w:id="0" w:name="_GoBack"/>
+      <w:r>
+        <w:t>Simplify</w:t>
+      </w:r>
+    </w:p>
+    <w:p/>
+    <w:p/>
+    <w:p>
+      <w:r>
+        <w:t>7</w:t>
       </w:r>
       <w:r>
         <w:t>.    cos</w:t>
@@ -1051,6 +1062,7 @@
       <w:r>
         <w:tab/>
       </w:r>
+      <w:bookmarkEnd w:id="0"/>
       <w:r>
         <w:tab/>
         <w:t xml:space="preserve">    </w:t>
@@ -1069,8 +1081,6 @@
     <w:p/>
     <w:p/>
     <w:p>
-      <w:bookmarkStart w:id="0" w:name="_GoBack"/>
-      <w:bookmarkEnd w:id="0"/>
       <w:r>
         <w:lastRenderedPageBreak/>
         <w:t xml:space="preserve">Level 3/Proficient </w:t>

</xml_diff>